<commit_message>
Update Mechanical & Operation
</commit_message>
<xml_diff>
--- a/Mechanical operations of room controller.docx
+++ b/Mechanical operations of room controller.docx
@@ -482,12 +482,14 @@
       <w:pPr>
         <w:ind w:left="687"/>
       </w:pPr>
+      <w:proofErr w:type="spellStart"/>
       <w:r>
         <w:rPr>
           <w:lang w:val="en-US"/>
         </w:rPr>
         <w:t>Serial.printF</w:t>
       </w:r>
+      <w:proofErr w:type="spellEnd"/>
       <w:r>
         <w:t xml:space="preserve"> ((“Current Temp is, %i /n”), currentTemp) { </w:t>
       </w:r>
@@ -620,7 +622,21 @@
         <w:rPr>
           <w:lang w:val="en-US"/>
         </w:rPr>
-        <w:t>//angulate &amp; tune: follow noise to source; angle drone //listening by bandpassing - once tuned in focus cameras</w:t>
+        <w:t xml:space="preserve">//angulate &amp; tune: follow noise to source; angle drone //listening by </w:t>
+      </w:r>
+      <w:proofErr w:type="spellStart"/>
+      <w:r>
+        <w:rPr>
+          <w:lang w:val="en-US"/>
+        </w:rPr>
+        <w:t>bandpassing</w:t>
+      </w:r>
+      <w:proofErr w:type="spellEnd"/>
+      <w:r>
+        <w:rPr>
+          <w:lang w:val="en-US"/>
+        </w:rPr>
+        <w:t xml:space="preserve"> - once tuned in focus cameras</w:t>
       </w:r>
     </w:p>
     <w:p>
@@ -648,8 +664,30 @@
         <w:rPr>
           <w:lang w:val="en-US"/>
         </w:rPr>
-        <w:t>If (no_anomaly){</w:t>
-      </w:r>
+        <w:t>If (</w:t>
+      </w:r>
+      <w:proofErr w:type="spellStart"/>
+      <w:r>
+        <w:rPr>
+          <w:lang w:val="en-US"/>
+        </w:rPr>
+        <w:t>no_</w:t>
+      </w:r>
+      <w:proofErr w:type="gramStart"/>
+      <w:r>
+        <w:rPr>
+          <w:lang w:val="en-US"/>
+        </w:rPr>
+        <w:t>anomaly</w:t>
+      </w:r>
+      <w:proofErr w:type="spellEnd"/>
+      <w:r>
+        <w:rPr>
+          <w:lang w:val="en-US"/>
+        </w:rPr>
+        <w:t>){</w:t>
+      </w:r>
+      <w:proofErr w:type="gramEnd"/>
     </w:p>
     <w:p>
       <w:pPr>
@@ -778,16 +816,19 @@
     <w:p>
       <w:pPr>
         <w:ind w:left="730" w:firstLine="710"/>
-      </w:pPr>
+        <w:rPr>
+          <w:lang w:val="en-US"/>
+        </w:rPr>
+      </w:pPr>
+      <w:proofErr w:type="spellStart"/>
       <w:r>
         <w:rPr>
           <w:u w:val="single" w:color="000000"/>
-        </w:rPr>
-        <w:t>buttonPush_3_long</w:t>
-      </w:r>
-      <w:r>
-        <w:t xml:space="preserve"> </w:t>
-      </w:r>
+          <w:lang w:val="en-US"/>
+        </w:rPr>
+        <w:t>longPush</w:t>
+      </w:r>
+      <w:proofErr w:type="spellEnd"/>
     </w:p>
     <w:p>
       <w:pPr>

</xml_diff>